<commit_message>
DOCX: Enhacing unit test para auto spacing
Conflicts:
	sw/qa/extras/ooxmlexport/ooxmlexport.cxx

Change-Id: I589b76d0229a3dc4b5822e14399f7dbd9e7a31f8
Reviewed-on: https://gerrit.libreoffice.org/6718
Tested-by: Caolán McNamara <caolanm@redhat.com>
Reviewed-by: Caolán McNamara <caolanm@redhat.com>
</commit_message>
<xml_diff>
--- a/sw/qa/extras/ooxmlexport/data/para-auto-spacing.docx
+++ b/sw/qa/extras/ooxmlexport/data/para-auto-spacing.docx
@@ -6,7 +6,6 @@
       <w:pPr>
         <w:spacing w:before="100" w:beforeAutospacing="1" w:after="100" w:afterAutospacing="1"/>
       </w:pPr>
-      <w:bookmarkStart w:id="0" w:name="_GoBack"/>
       <w:r>
         <w:t xml:space="preserve">Text with auto </w:t>
       </w:r>
@@ -17,6 +16,15 @@
       <w:proofErr w:type="spellEnd"/>
       <w:r>
         <w:t xml:space="preserve"> spacing</w:t>
+      </w:r>
+    </w:p>
+    <w:p>
+      <w:pPr>
+        <w:spacing w:before="400" w:after="400"/>
+      </w:pPr>
+      <w:bookmarkStart w:id="0" w:name="_GoBack"/>
+      <w:r>
+        <w:t>Para without auto spacing</w:t>
       </w:r>
     </w:p>
     <w:bookmarkEnd w:id="0"/>

</xml_diff>